<commit_message>
Updated Timeline and Requirement Document
</commit_message>
<xml_diff>
--- a/docs/PIRSA Video Processing Analytic - Requirement Document.docx
+++ b/docs/PIRSA Video Processing Analytic - Requirement Document.docx
@@ -40,106 +40,594 @@
       <w:pPr>
         <w:pStyle w:val="Heading1"/>
       </w:pPr>
-      <w:proofErr w:type="spellStart"/>
-      <w:r>
-        <w:t>Deskripsi</w:t>
-      </w:r>
-      <w:proofErr w:type="spellEnd"/>
-      <w:r>
+      <w:r>
+        <w:t>Deskripsi Umum</w:t>
+      </w:r>
+    </w:p>
+    <w:p>
+      <w:pPr>
+        <w:pStyle w:val="ListParagraph"/>
+        <w:numPr>
+          <w:ilvl w:val="0"/>
+          <w:numId w:val="1"/>
+        </w:numPr>
+        <w:jc w:val="both"/>
+      </w:pPr>
+      <w:r>
+        <w:t xml:space="preserve">PIRSA Video Processing Analytic (VPA) API adalah perangkat API pemrosesan dan analisis video dari keluaran sistem Video Management System (VMS). </w:t>
+      </w:r>
+    </w:p>
+    <w:p>
+      <w:pPr>
+        <w:pStyle w:val="ListParagraph"/>
+        <w:numPr>
+          <w:ilvl w:val="0"/>
+          <w:numId w:val="1"/>
+        </w:numPr>
+        <w:jc w:val="both"/>
+      </w:pPr>
+      <w:r>
+        <w:t xml:space="preserve">Video keluaran VMS berupa video stream yang akan dikelola oleh sistem VPA. </w:t>
+      </w:r>
+    </w:p>
+    <w:p>
+      <w:pPr>
+        <w:pStyle w:val="ListParagraph"/>
+        <w:numPr>
+          <w:ilvl w:val="0"/>
+          <w:numId w:val="1"/>
+        </w:numPr>
+        <w:jc w:val="both"/>
+      </w:pPr>
+      <w:r>
+        <w:t>Sistem VPA menerima dan membagi hasil video feed dari VMS dalam durasi 300 detik.</w:t>
+      </w:r>
+    </w:p>
+    <w:p>
+      <w:pPr>
+        <w:pStyle w:val="ListParagraph"/>
+        <w:numPr>
+          <w:ilvl w:val="0"/>
+          <w:numId w:val="1"/>
+        </w:numPr>
+        <w:jc w:val="both"/>
+      </w:pPr>
+      <w:r>
+        <w:t xml:space="preserve">Sistem VPA </w:t>
+      </w:r>
+      <w:r>
+        <w:t xml:space="preserve">memiliki proses background yang secara terjadwal </w:t>
+      </w:r>
+      <w:r>
+        <w:t xml:space="preserve">mengakses Recognition API untuk </w:t>
+      </w:r>
+      <w:r>
+        <w:t>melakukan analisis di setiap potong video</w:t>
+      </w:r>
+      <w:r>
+        <w:t>.</w:t>
+      </w:r>
+    </w:p>
+    <w:p>
+      <w:pPr>
+        <w:pStyle w:val="ListParagraph"/>
+        <w:numPr>
+          <w:ilvl w:val="0"/>
+          <w:numId w:val="1"/>
+        </w:numPr>
+        <w:jc w:val="both"/>
+      </w:pPr>
+      <w:r>
+        <w:t>Sistem VPA mendapatkan notifikasi ketika proses analisis dari API selesai.</w:t>
+      </w:r>
+    </w:p>
+    <w:p>
+      <w:pPr>
+        <w:pStyle w:val="ListParagraph"/>
+        <w:numPr>
+          <w:ilvl w:val="0"/>
+          <w:numId w:val="1"/>
+        </w:numPr>
+        <w:jc w:val="both"/>
+      </w:pPr>
+      <w:r>
+        <w:t>Sistem VPA dapat menampilkan log/history pemrosesan Video dari VMS dan hasil analisis dari VPA API (Face Recognition module)</w:t>
+      </w:r>
+    </w:p>
+    <w:p>
+      <w:pPr>
+        <w:pStyle w:val="Heading1"/>
+      </w:pPr>
+      <w:r>
+        <w:t>Arsitektur Sistem</w:t>
+      </w:r>
+    </w:p>
+    <w:p>
+      <w:r>
+        <w:rPr>
+          <w:noProof/>
+          <w:lang w:eastAsia="en-ID"/>
+        </w:rPr>
+        <w:drawing>
+          <wp:inline distT="0" distB="0" distL="0" distR="0" wp14:anchorId="0FBCC61B">
+            <wp:extent cx="6071616" cy="3415242"/>
+            <wp:effectExtent l="0" t="0" r="5715" b="0"/>
+            <wp:docPr id="1" name="Picture 1"/>
+            <wp:cNvGraphicFramePr>
+              <a:graphicFrameLocks xmlns:a="http://schemas.openxmlformats.org/drawingml/2006/main" noChangeAspect="1"/>
+            </wp:cNvGraphicFramePr>
+            <a:graphic xmlns:a="http://schemas.openxmlformats.org/drawingml/2006/main">
+              <a:graphicData uri="http://schemas.openxmlformats.org/drawingml/2006/picture">
+                <pic:pic xmlns:pic="http://schemas.openxmlformats.org/drawingml/2006/picture">
+                  <pic:nvPicPr>
+                    <pic:cNvPr id="0" name="Picture 2"/>
+                    <pic:cNvPicPr>
+                      <a:picLocks noChangeAspect="1" noChangeArrowheads="1"/>
+                    </pic:cNvPicPr>
+                  </pic:nvPicPr>
+                  <pic:blipFill>
+                    <a:blip r:embed="rId5" cstate="print">
+                      <a:extLst>
+                        <a:ext uri="{28A0092B-C50C-407E-A947-70E740481C1C}">
+                          <a14:useLocalDpi xmlns:a14="http://schemas.microsoft.com/office/drawing/2010/main" val="0"/>
+                        </a:ext>
+                      </a:extLst>
+                    </a:blip>
+                    <a:srcRect/>
+                    <a:stretch>
+                      <a:fillRect/>
+                    </a:stretch>
+                  </pic:blipFill>
+                  <pic:spPr bwMode="auto">
+                    <a:xfrm>
+                      <a:off x="0" y="0"/>
+                      <a:ext cx="6085594" cy="3423104"/>
+                    </a:xfrm>
+                    <a:prstGeom prst="rect">
+                      <a:avLst/>
+                    </a:prstGeom>
+                    <a:noFill/>
+                  </pic:spPr>
+                </pic:pic>
+              </a:graphicData>
+            </a:graphic>
+          </wp:inline>
+        </w:drawing>
+      </w:r>
+    </w:p>
+    <w:p/>
+    <w:p>
+      <w:pPr>
+        <w:pStyle w:val="Heading1"/>
+      </w:pPr>
+      <w:r>
+        <w:t>Batasan Sistem</w:t>
+      </w:r>
+    </w:p>
+    <w:p>
+      <w:pPr>
+        <w:pStyle w:val="ListParagraph"/>
+        <w:numPr>
+          <w:ilvl w:val="0"/>
+          <w:numId w:val="2"/>
+        </w:numPr>
+      </w:pPr>
+      <w:r>
+        <w:t>Dokumen ini dibuat untuk proses pengembangan modul Face Recognition API.</w:t>
+      </w:r>
+    </w:p>
+    <w:p>
+      <w:pPr>
+        <w:numPr>
+          <w:ilvl w:val="0"/>
+          <w:numId w:val="2"/>
+        </w:numPr>
+        <w:pBdr>
+          <w:top w:val="nil"/>
+          <w:left w:val="nil"/>
+          <w:bottom w:val="nil"/>
+          <w:right w:val="nil"/>
+          <w:between w:val="nil"/>
+        </w:pBdr>
+        <w:spacing w:after="60" w:line="276" w:lineRule="auto"/>
+        <w:jc w:val="both"/>
+      </w:pPr>
+      <w:r>
+        <w:t>Sistem melakukan identifikasi wajah dengan prinsip kemiripan dengan threshold tertentu.</w:t>
+      </w:r>
+    </w:p>
+    <w:p>
+      <w:pPr>
+        <w:numPr>
+          <w:ilvl w:val="0"/>
+          <w:numId w:val="2"/>
+        </w:numPr>
+        <w:pBdr>
+          <w:top w:val="nil"/>
+          <w:left w:val="nil"/>
+          <w:bottom w:val="nil"/>
+          <w:right w:val="nil"/>
+          <w:between w:val="nil"/>
+        </w:pBdr>
+        <w:spacing w:after="60" w:line="276" w:lineRule="auto"/>
+        <w:jc w:val="both"/>
+      </w:pPr>
+      <w:r>
+        <w:t xml:space="preserve">Metode yang digunakan untuk proses deteksi wajah adalah </w:t>
+      </w:r>
+      <w:r>
+        <w:rPr>
+          <w:b/>
+          <w:i/>
+        </w:rPr>
+        <w:t>Eigenfaces</w:t>
+      </w:r>
+      <w:r>
+        <w:t>.</w:t>
+      </w:r>
+    </w:p>
+    <w:p>
+      <w:pPr>
+        <w:numPr>
+          <w:ilvl w:val="0"/>
+          <w:numId w:val="2"/>
+        </w:numPr>
+        <w:pBdr>
+          <w:top w:val="nil"/>
+          <w:left w:val="nil"/>
+          <w:bottom w:val="nil"/>
+          <w:right w:val="nil"/>
+          <w:between w:val="nil"/>
+        </w:pBdr>
+        <w:spacing w:after="60" w:line="276" w:lineRule="auto"/>
+      </w:pPr>
+      <w:r>
+        <w:t xml:space="preserve">Threshold </w:t>
+      </w:r>
+      <w:r>
+        <w:t>dapat diset di file konfigurasi</w:t>
+      </w:r>
+      <w:r>
+        <w:rPr>
+          <w:i/>
+        </w:rPr>
         <w:t xml:space="preserve"> </w:t>
       </w:r>
-      <w:proofErr w:type="spellStart"/>
-      <w:r>
-        <w:t>Umum</w:t>
-      </w:r>
-      <w:proofErr w:type="spellEnd"/>
-    </w:p>
-    <w:p>
-      <w:pPr>
+      <w:r>
+        <w:t>(butuh restart sistem ketika diubah)</w:t>
+      </w:r>
+      <w:r>
+        <w:t>.</w:t>
+      </w:r>
+    </w:p>
+    <w:p>
+      <w:pPr>
+        <w:numPr>
+          <w:ilvl w:val="0"/>
+          <w:numId w:val="2"/>
+        </w:numPr>
+        <w:pBdr>
+          <w:top w:val="nil"/>
+          <w:left w:val="nil"/>
+          <w:bottom w:val="nil"/>
+          <w:right w:val="nil"/>
+          <w:between w:val="nil"/>
+        </w:pBdr>
+        <w:spacing w:after="60" w:line="276" w:lineRule="auto"/>
         <w:jc w:val="both"/>
       </w:pPr>
       <w:r>
-        <w:t xml:space="preserve">PIRSA Video Processing Analytic (VPA) API </w:t>
-      </w:r>
-      <w:proofErr w:type="spellStart"/>
-      <w:r>
-        <w:t>adalah</w:t>
-      </w:r>
-      <w:proofErr w:type="spellEnd"/>
-      <w:r>
+        <w:lastRenderedPageBreak/>
+        <w:t xml:space="preserve">Sistem melakukan proses training sistem dengan menggunakan foto atau video orang yang akan dimonitor. </w:t>
+      </w:r>
+    </w:p>
+    <w:p>
+      <w:pPr>
+        <w:numPr>
+          <w:ilvl w:val="0"/>
+          <w:numId w:val="2"/>
+        </w:numPr>
+        <w:pBdr>
+          <w:top w:val="nil"/>
+          <w:left w:val="nil"/>
+          <w:bottom w:val="nil"/>
+          <w:right w:val="nil"/>
+          <w:between w:val="nil"/>
+        </w:pBdr>
+        <w:spacing w:after="60" w:line="276" w:lineRule="auto"/>
+        <w:jc w:val="both"/>
+      </w:pPr>
+      <w:r>
+        <w:t>Tim development tidak bisa menyediakan data training.</w:t>
+      </w:r>
+    </w:p>
+    <w:p>
+      <w:pPr>
+        <w:numPr>
+          <w:ilvl w:val="0"/>
+          <w:numId w:val="2"/>
+        </w:numPr>
+        <w:pBdr>
+          <w:top w:val="nil"/>
+          <w:left w:val="nil"/>
+          <w:bottom w:val="nil"/>
+          <w:right w:val="nil"/>
+          <w:between w:val="nil"/>
+        </w:pBdr>
+        <w:spacing w:after="60" w:line="276" w:lineRule="auto"/>
+        <w:jc w:val="both"/>
+      </w:pPr>
+      <w:r>
+        <w:t>Data training harus berupa gambar atau video yang menampilkan wajah satu orang yang didaftarkan ke sistem secara jelas.</w:t>
+      </w:r>
+    </w:p>
+    <w:p>
+      <w:pPr>
+        <w:numPr>
+          <w:ilvl w:val="0"/>
+          <w:numId w:val="2"/>
+        </w:numPr>
+        <w:pBdr>
+          <w:top w:val="nil"/>
+          <w:left w:val="nil"/>
+          <w:bottom w:val="nil"/>
+          <w:right w:val="nil"/>
+          <w:between w:val="nil"/>
+        </w:pBdr>
+        <w:spacing w:after="60" w:line="276" w:lineRule="auto"/>
+        <w:jc w:val="both"/>
+      </w:pPr>
+      <w:r>
+        <w:t>Kemungkinan proses pengenalan adalah satu atau lebih</w:t>
+      </w:r>
+      <w:r>
+        <w:rPr>
+          <w:i/>
+        </w:rPr>
         <w:t xml:space="preserve"> </w:t>
       </w:r>
-      <w:proofErr w:type="spellStart"/>
-      <w:r>
-        <w:t>perangkat</w:t>
-      </w:r>
-      <w:proofErr w:type="spellEnd"/>
-      <w:r>
-        <w:t xml:space="preserve"> API </w:t>
-      </w:r>
-      <w:proofErr w:type="spellStart"/>
-      <w:r>
-        <w:t>pemrosesan</w:t>
-      </w:r>
-      <w:proofErr w:type="spellEnd"/>
-      <w:r>
+      <w:r>
+        <w:t>orang setiap kali proses.</w:t>
+      </w:r>
+    </w:p>
+    <w:p>
+      <w:pPr>
+        <w:numPr>
+          <w:ilvl w:val="0"/>
+          <w:numId w:val="2"/>
+        </w:numPr>
+        <w:pBdr>
+          <w:top w:val="nil"/>
+          <w:left w:val="nil"/>
+          <w:bottom w:val="nil"/>
+          <w:right w:val="nil"/>
+          <w:between w:val="nil"/>
+        </w:pBdr>
+        <w:spacing w:after="60" w:line="276" w:lineRule="auto"/>
+        <w:jc w:val="both"/>
+      </w:pPr>
+      <w:r>
+        <w:t>Akurasi pengenalan tergantung pada nilai threshold dan jumlah data training.</w:t>
+      </w:r>
+    </w:p>
+    <w:p>
+      <w:pPr>
+        <w:numPr>
+          <w:ilvl w:val="0"/>
+          <w:numId w:val="2"/>
+        </w:numPr>
+        <w:pBdr>
+          <w:top w:val="nil"/>
+          <w:left w:val="nil"/>
+          <w:bottom w:val="nil"/>
+          <w:right w:val="nil"/>
+          <w:between w:val="nil"/>
+        </w:pBdr>
+        <w:spacing w:after="60" w:line="276" w:lineRule="auto"/>
+        <w:jc w:val="both"/>
+      </w:pPr>
+      <w:r>
+        <w:t>Lama maksimum video yang dapat dimasukkan ke sistem adalah 300</w:t>
+      </w:r>
+      <w:r>
+        <w:rPr>
+          <w:i/>
+        </w:rPr>
         <w:t xml:space="preserve"> </w:t>
       </w:r>
-      <w:proofErr w:type="spellStart"/>
-      <w:r>
-        <w:t>dan</w:t>
-      </w:r>
-      <w:proofErr w:type="spellEnd"/>
-      <w:r>
-        <w:t xml:space="preserve"> </w:t>
-      </w:r>
-      <w:proofErr w:type="spellStart"/>
-      <w:r>
-        <w:t>analisis</w:t>
-      </w:r>
-      <w:proofErr w:type="spellEnd"/>
-      <w:r>
-        <w:t xml:space="preserve"> video </w:t>
-      </w:r>
-      <w:proofErr w:type="spellStart"/>
-      <w:r>
-        <w:t>dari</w:t>
-      </w:r>
-      <w:proofErr w:type="spellEnd"/>
-      <w:r>
-        <w:t xml:space="preserve"> </w:t>
-      </w:r>
-      <w:proofErr w:type="spellStart"/>
-      <w:r>
-        <w:t>keluaran</w:t>
-      </w:r>
-      <w:proofErr w:type="spellEnd"/>
-      <w:r>
-        <w:t xml:space="preserve"> </w:t>
-      </w:r>
-      <w:proofErr w:type="spellStart"/>
-      <w:r>
-        <w:t>sistem</w:t>
-      </w:r>
-      <w:proofErr w:type="spellEnd"/>
-      <w:r>
-        <w:t xml:space="preserve"> Video Management System (VMS). </w:t>
-      </w:r>
-      <w:proofErr w:type="spellStart"/>
-      <w:r>
-        <w:t>Mekanisme</w:t>
-      </w:r>
-      <w:proofErr w:type="spellEnd"/>
-      <w:r>
-        <w:t xml:space="preserve"> </w:t>
-      </w:r>
-      <w:proofErr w:type="spellStart"/>
-      <w:r>
-        <w:t>pemrosesan</w:t>
-      </w:r>
-      <w:proofErr w:type="spellEnd"/>
-      <w:r>
-        <w:t xml:space="preserve"> </w:t>
+      <w:r>
+        <w:t>detik</w:t>
+      </w:r>
+      <w:r>
+        <w:t>.</w:t>
+      </w:r>
+    </w:p>
+    <w:p>
+      <w:pPr>
+        <w:pStyle w:val="ListParagraph"/>
+        <w:numPr>
+          <w:ilvl w:val="0"/>
+          <w:numId w:val="2"/>
+        </w:numPr>
+      </w:pPr>
+      <w:r>
+        <w:t>Hal-hal diluar batasan pengembangan sistem akan dibahas di dokumen yang lain.</w:t>
+      </w:r>
+    </w:p>
+    <w:p>
+      <w:pPr>
+        <w:pStyle w:val="Heading1"/>
+      </w:pPr>
+      <w:r>
+        <w:t>Flowchart</w:t>
+      </w:r>
+    </w:p>
+    <w:p>
+      <w:r>
+        <w:pict>
+          <v:shapetype id="_x0000_t75" coordsize="21600,21600" o:spt="75" o:preferrelative="t" path="m@4@5l@4@11@9@11@9@5xe" filled="f" stroked="f">
+            <v:stroke joinstyle="miter"/>
+            <v:formulas>
+              <v:f eqn="if lineDrawn pixelLineWidth 0"/>
+              <v:f eqn="sum @0 1 0"/>
+              <v:f eqn="sum 0 0 @1"/>
+              <v:f eqn="prod @2 1 2"/>
+              <v:f eqn="prod @3 21600 pixelWidth"/>
+              <v:f eqn="prod @3 21600 pixelHeight"/>
+              <v:f eqn="sum @0 0 1"/>
+              <v:f eqn="prod @6 1 2"/>
+              <v:f eqn="prod @7 21600 pixelWidth"/>
+              <v:f eqn="sum @8 21600 0"/>
+              <v:f eqn="prod @7 21600 pixelHeight"/>
+              <v:f eqn="sum @10 21600 0"/>
+            </v:formulas>
+            <v:path o:extrusionok="f" gradientshapeok="t" o:connecttype="rect"/>
+            <o:lock v:ext="edit" aspectratio="t"/>
+          </v:shapetype>
+          <v:shape id="_x0000_i1025" type="#_x0000_t75" style="width:415.3pt;height:464.25pt">
+            <v:imagedata r:id="rId6" o:title="Face Recognition API"/>
+          </v:shape>
+        </w:pict>
+      </w:r>
+    </w:p>
+    <w:p/>
+    <w:p>
+      <w:pPr>
+        <w:pStyle w:val="Heading1"/>
+      </w:pPr>
+      <w:r>
+        <w:lastRenderedPageBreak/>
+        <w:t>Proses Bisnis</w:t>
+      </w:r>
+    </w:p>
+    <w:p>
+      <w:pPr>
+        <w:pStyle w:val="Heading2"/>
+      </w:pPr>
+      <w:r>
+        <w:t>Proses Training</w:t>
+      </w:r>
+    </w:p>
+    <w:p>
+      <w:pPr>
+        <w:pStyle w:val="ListParagraph"/>
+        <w:numPr>
+          <w:ilvl w:val="0"/>
+          <w:numId w:val="4"/>
+        </w:numPr>
+      </w:pPr>
+      <w:r>
+        <w:t>Proses training wajah merupakan proses awal untuk konfigurasi API agar bisa digunakan.</w:t>
+      </w:r>
+    </w:p>
+    <w:p>
+      <w:pPr>
+        <w:pStyle w:val="ListParagraph"/>
+        <w:numPr>
+          <w:ilvl w:val="0"/>
+          <w:numId w:val="4"/>
+        </w:numPr>
+        <w:jc w:val="both"/>
+      </w:pPr>
+      <w:r>
+        <w:t xml:space="preserve">Banyaknya data wajah dan keberagaman pose dan ekspresi wajah menentukan tingkat  </w:t>
+      </w:r>
+      <w:r>
+        <w:t>akurasi deteksi wajah ketika API digunakan.</w:t>
+      </w:r>
+    </w:p>
+    <w:p>
+      <w:pPr>
+        <w:pStyle w:val="ListParagraph"/>
+        <w:numPr>
+          <w:ilvl w:val="0"/>
+          <w:numId w:val="4"/>
+        </w:numPr>
+        <w:jc w:val="both"/>
+      </w:pPr>
+      <w:r>
+        <w:t>Data training hanya menampilkan wajah satu orang saja.</w:t>
+      </w:r>
+    </w:p>
+    <w:p>
+      <w:pPr>
+        <w:pStyle w:val="ListParagraph"/>
+        <w:numPr>
+          <w:ilvl w:val="0"/>
+          <w:numId w:val="4"/>
+        </w:numPr>
+        <w:jc w:val="both"/>
+      </w:pPr>
+      <w:r>
+        <w:t>Setiap proses training bisa menerima file gambar dan video.</w:t>
+      </w:r>
+    </w:p>
+    <w:p>
+      <w:pPr>
+        <w:pStyle w:val="Heading2"/>
+      </w:pPr>
+      <w:r>
+        <w:t>Proses Pengenalan</w:t>
+      </w:r>
+    </w:p>
+    <w:p>
+      <w:pPr>
+        <w:pStyle w:val="ListParagraph"/>
+        <w:numPr>
+          <w:ilvl w:val="0"/>
+          <w:numId w:val="5"/>
+        </w:numPr>
+      </w:pPr>
+      <w:r>
+        <w:t>Data fitur wajah yang dikenal akan berlabel “Tidak dikenal” jika kemiripannya dibawah threshold yang ditentukan.</w:t>
+      </w:r>
+    </w:p>
+    <w:p>
+      <w:pPr>
+        <w:pStyle w:val="ListParagraph"/>
+        <w:numPr>
+          <w:ilvl w:val="0"/>
+          <w:numId w:val="5"/>
+        </w:numPr>
+      </w:pPr>
+      <w:r>
+        <w:t>Keluaran dari proses pengenalan ini adalah:</w:t>
+      </w:r>
+    </w:p>
+    <w:p>
+      <w:pPr>
+        <w:pStyle w:val="ListParagraph"/>
+        <w:numPr>
+          <w:ilvl w:val="1"/>
+          <w:numId w:val="5"/>
+        </w:numPr>
+      </w:pPr>
+      <w:r>
+        <w:t>Jumlah orang dalam video/gambar yang dianalisis</w:t>
+      </w:r>
+    </w:p>
+    <w:p>
+      <w:pPr>
+        <w:pStyle w:val="ListParagraph"/>
+        <w:numPr>
+          <w:ilvl w:val="1"/>
+          <w:numId w:val="5"/>
+        </w:numPr>
+      </w:pPr>
+      <w:r>
+        <w:t>Jumlah orang yang dikenali dan tidak dikenali</w:t>
+      </w:r>
+    </w:p>
+    <w:p>
+      <w:pPr>
+        <w:pStyle w:val="ListParagraph"/>
+        <w:numPr>
+          <w:ilvl w:val="1"/>
+          <w:numId w:val="5"/>
+        </w:numPr>
+      </w:pPr>
+      <w:r>
+        <w:t>Daftar nama orang yang dikenali.</w:t>
       </w:r>
       <w:bookmarkStart w:id="0" w:name="_GoBack"/>
       <w:bookmarkEnd w:id="0"/>
@@ -152,6 +640,493 @@
     </w:sectPr>
   </w:body>
 </w:document>
+</file>
+
+<file path=word/numbering.xml><?xml version="1.0" encoding="utf-8"?>
+<w:numbering xmlns:wpc="http://schemas.microsoft.com/office/word/2010/wordprocessingCanvas" xmlns:mc="http://schemas.openxmlformats.org/markup-compatibility/2006" xmlns:o="urn:schemas-microsoft-com:office:office" xmlns:r="http://schemas.openxmlformats.org/officeDocument/2006/relationships" xmlns:m="http://schemas.openxmlformats.org/officeDocument/2006/math" xmlns:v="urn:schemas-microsoft-com:vml" xmlns:wp14="http://schemas.microsoft.com/office/word/2010/wordprocessingDrawing" xmlns:wp="http://schemas.openxmlformats.org/drawingml/2006/wordprocessingDrawing" xmlns:w10="urn:schemas-microsoft-com:office:word" xmlns:w="http://schemas.openxmlformats.org/wordprocessingml/2006/main" xmlns:w14="http://schemas.microsoft.com/office/word/2010/wordml" xmlns:w15="http://schemas.microsoft.com/office/word/2012/wordml" xmlns:wpg="http://schemas.microsoft.com/office/word/2010/wordprocessingGroup" xmlns:wpi="http://schemas.microsoft.com/office/word/2010/wordprocessingInk" xmlns:wne="http://schemas.microsoft.com/office/word/2006/wordml" xmlns:wps="http://schemas.microsoft.com/office/word/2010/wordprocessingShape" mc:Ignorable="w14 w15 wp14">
+  <w:abstractNum w:abstractNumId="0" w15:restartNumberingAfterBreak="0">
+    <w:nsid w:val="16266CC7"/>
+    <w:multiLevelType w:val="hybridMultilevel"/>
+    <w:tmpl w:val="B9C44C4A"/>
+    <w:lvl w:ilvl="0" w:tplc="3809000F">
+      <w:start w:val="1"/>
+      <w:numFmt w:val="decimal"/>
+      <w:lvlText w:val="%1."/>
+      <w:lvlJc w:val="left"/>
+      <w:pPr>
+        <w:ind w:left="720" w:hanging="360"/>
+      </w:pPr>
+      <w:rPr>
+        <w:rFonts w:hint="default"/>
+      </w:rPr>
+    </w:lvl>
+    <w:lvl w:ilvl="1" w:tplc="38090019">
+      <w:start w:val="1"/>
+      <w:numFmt w:val="lowerLetter"/>
+      <w:lvlText w:val="%2."/>
+      <w:lvlJc w:val="left"/>
+      <w:pPr>
+        <w:ind w:left="1440" w:hanging="360"/>
+      </w:pPr>
+    </w:lvl>
+    <w:lvl w:ilvl="2" w:tplc="3809001B" w:tentative="1">
+      <w:start w:val="1"/>
+      <w:numFmt w:val="lowerRoman"/>
+      <w:lvlText w:val="%3."/>
+      <w:lvlJc w:val="right"/>
+      <w:pPr>
+        <w:ind w:left="2160" w:hanging="180"/>
+      </w:pPr>
+    </w:lvl>
+    <w:lvl w:ilvl="3" w:tplc="3809000F" w:tentative="1">
+      <w:start w:val="1"/>
+      <w:numFmt w:val="decimal"/>
+      <w:lvlText w:val="%4."/>
+      <w:lvlJc w:val="left"/>
+      <w:pPr>
+        <w:ind w:left="2880" w:hanging="360"/>
+      </w:pPr>
+    </w:lvl>
+    <w:lvl w:ilvl="4" w:tplc="38090019" w:tentative="1">
+      <w:start w:val="1"/>
+      <w:numFmt w:val="lowerLetter"/>
+      <w:lvlText w:val="%5."/>
+      <w:lvlJc w:val="left"/>
+      <w:pPr>
+        <w:ind w:left="3600" w:hanging="360"/>
+      </w:pPr>
+    </w:lvl>
+    <w:lvl w:ilvl="5" w:tplc="3809001B" w:tentative="1">
+      <w:start w:val="1"/>
+      <w:numFmt w:val="lowerRoman"/>
+      <w:lvlText w:val="%6."/>
+      <w:lvlJc w:val="right"/>
+      <w:pPr>
+        <w:ind w:left="4320" w:hanging="180"/>
+      </w:pPr>
+    </w:lvl>
+    <w:lvl w:ilvl="6" w:tplc="3809000F" w:tentative="1">
+      <w:start w:val="1"/>
+      <w:numFmt w:val="decimal"/>
+      <w:lvlText w:val="%7."/>
+      <w:lvlJc w:val="left"/>
+      <w:pPr>
+        <w:ind w:left="5040" w:hanging="360"/>
+      </w:pPr>
+    </w:lvl>
+    <w:lvl w:ilvl="7" w:tplc="38090019" w:tentative="1">
+      <w:start w:val="1"/>
+      <w:numFmt w:val="lowerLetter"/>
+      <w:lvlText w:val="%8."/>
+      <w:lvlJc w:val="left"/>
+      <w:pPr>
+        <w:ind w:left="5760" w:hanging="360"/>
+      </w:pPr>
+    </w:lvl>
+    <w:lvl w:ilvl="8" w:tplc="3809001B" w:tentative="1">
+      <w:start w:val="1"/>
+      <w:numFmt w:val="lowerRoman"/>
+      <w:lvlText w:val="%9."/>
+      <w:lvlJc w:val="right"/>
+      <w:pPr>
+        <w:ind w:left="6480" w:hanging="180"/>
+      </w:pPr>
+    </w:lvl>
+  </w:abstractNum>
+  <w:abstractNum w:abstractNumId="1" w15:restartNumberingAfterBreak="0">
+    <w:nsid w:val="306E3672"/>
+    <w:multiLevelType w:val="multilevel"/>
+    <w:tmpl w:val="6E0EAA42"/>
+    <w:lvl w:ilvl="0">
+      <w:start w:val="1"/>
+      <w:numFmt w:val="decimal"/>
+      <w:lvlText w:val="%1."/>
+      <w:lvlJc w:val="left"/>
+      <w:pPr>
+        <w:ind w:left="720" w:hanging="360"/>
+      </w:pPr>
+      <w:rPr>
+        <w:color w:val="auto"/>
+        <w:u w:val="none"/>
+      </w:rPr>
+    </w:lvl>
+    <w:lvl w:ilvl="1">
+      <w:start w:val="1"/>
+      <w:numFmt w:val="lowerLetter"/>
+      <w:lvlText w:val="%2."/>
+      <w:lvlJc w:val="left"/>
+      <w:pPr>
+        <w:ind w:left="1440" w:hanging="360"/>
+      </w:pPr>
+      <w:rPr>
+        <w:u w:val="none"/>
+      </w:rPr>
+    </w:lvl>
+    <w:lvl w:ilvl="2">
+      <w:start w:val="1"/>
+      <w:numFmt w:val="lowerRoman"/>
+      <w:lvlText w:val="%3."/>
+      <w:lvlJc w:val="right"/>
+      <w:pPr>
+        <w:ind w:left="2160" w:hanging="360"/>
+      </w:pPr>
+      <w:rPr>
+        <w:u w:val="none"/>
+      </w:rPr>
+    </w:lvl>
+    <w:lvl w:ilvl="3">
+      <w:start w:val="1"/>
+      <w:numFmt w:val="decimal"/>
+      <w:lvlText w:val="%4."/>
+      <w:lvlJc w:val="left"/>
+      <w:pPr>
+        <w:ind w:left="2880" w:hanging="360"/>
+      </w:pPr>
+      <w:rPr>
+        <w:u w:val="none"/>
+      </w:rPr>
+    </w:lvl>
+    <w:lvl w:ilvl="4">
+      <w:start w:val="1"/>
+      <w:numFmt w:val="lowerLetter"/>
+      <w:lvlText w:val="%5."/>
+      <w:lvlJc w:val="left"/>
+      <w:pPr>
+        <w:ind w:left="3600" w:hanging="360"/>
+      </w:pPr>
+      <w:rPr>
+        <w:u w:val="none"/>
+      </w:rPr>
+    </w:lvl>
+    <w:lvl w:ilvl="5">
+      <w:start w:val="1"/>
+      <w:numFmt w:val="lowerRoman"/>
+      <w:lvlText w:val="%6."/>
+      <w:lvlJc w:val="right"/>
+      <w:pPr>
+        <w:ind w:left="4320" w:hanging="360"/>
+      </w:pPr>
+      <w:rPr>
+        <w:u w:val="none"/>
+      </w:rPr>
+    </w:lvl>
+    <w:lvl w:ilvl="6">
+      <w:start w:val="1"/>
+      <w:numFmt w:val="decimal"/>
+      <w:lvlText w:val="%7."/>
+      <w:lvlJc w:val="left"/>
+      <w:pPr>
+        <w:ind w:left="5040" w:hanging="360"/>
+      </w:pPr>
+      <w:rPr>
+        <w:u w:val="none"/>
+      </w:rPr>
+    </w:lvl>
+    <w:lvl w:ilvl="7">
+      <w:start w:val="1"/>
+      <w:numFmt w:val="lowerLetter"/>
+      <w:lvlText w:val="%8."/>
+      <w:lvlJc w:val="left"/>
+      <w:pPr>
+        <w:ind w:left="5760" w:hanging="360"/>
+      </w:pPr>
+      <w:rPr>
+        <w:u w:val="none"/>
+      </w:rPr>
+    </w:lvl>
+    <w:lvl w:ilvl="8">
+      <w:start w:val="1"/>
+      <w:numFmt w:val="lowerRoman"/>
+      <w:lvlText w:val="%9."/>
+      <w:lvlJc w:val="right"/>
+      <w:pPr>
+        <w:ind w:left="6480" w:hanging="360"/>
+      </w:pPr>
+      <w:rPr>
+        <w:u w:val="none"/>
+      </w:rPr>
+    </w:lvl>
+  </w:abstractNum>
+  <w:abstractNum w:abstractNumId="2" w15:restartNumberingAfterBreak="0">
+    <w:nsid w:val="6A7D7BB6"/>
+    <w:multiLevelType w:val="hybridMultilevel"/>
+    <w:tmpl w:val="9274DB36"/>
+    <w:lvl w:ilvl="0" w:tplc="3809000F">
+      <w:start w:val="1"/>
+      <w:numFmt w:val="decimal"/>
+      <w:lvlText w:val="%1."/>
+      <w:lvlJc w:val="left"/>
+      <w:pPr>
+        <w:ind w:left="720" w:hanging="360"/>
+      </w:pPr>
+      <w:rPr>
+        <w:rFonts w:hint="default"/>
+      </w:rPr>
+    </w:lvl>
+    <w:lvl w:ilvl="1" w:tplc="38090019" w:tentative="1">
+      <w:start w:val="1"/>
+      <w:numFmt w:val="lowerLetter"/>
+      <w:lvlText w:val="%2."/>
+      <w:lvlJc w:val="left"/>
+      <w:pPr>
+        <w:ind w:left="1440" w:hanging="360"/>
+      </w:pPr>
+    </w:lvl>
+    <w:lvl w:ilvl="2" w:tplc="3809001B" w:tentative="1">
+      <w:start w:val="1"/>
+      <w:numFmt w:val="lowerRoman"/>
+      <w:lvlText w:val="%3."/>
+      <w:lvlJc w:val="right"/>
+      <w:pPr>
+        <w:ind w:left="2160" w:hanging="180"/>
+      </w:pPr>
+    </w:lvl>
+    <w:lvl w:ilvl="3" w:tplc="3809000F" w:tentative="1">
+      <w:start w:val="1"/>
+      <w:numFmt w:val="decimal"/>
+      <w:lvlText w:val="%4."/>
+      <w:lvlJc w:val="left"/>
+      <w:pPr>
+        <w:ind w:left="2880" w:hanging="360"/>
+      </w:pPr>
+    </w:lvl>
+    <w:lvl w:ilvl="4" w:tplc="38090019" w:tentative="1">
+      <w:start w:val="1"/>
+      <w:numFmt w:val="lowerLetter"/>
+      <w:lvlText w:val="%5."/>
+      <w:lvlJc w:val="left"/>
+      <w:pPr>
+        <w:ind w:left="3600" w:hanging="360"/>
+      </w:pPr>
+    </w:lvl>
+    <w:lvl w:ilvl="5" w:tplc="3809001B" w:tentative="1">
+      <w:start w:val="1"/>
+      <w:numFmt w:val="lowerRoman"/>
+      <w:lvlText w:val="%6."/>
+      <w:lvlJc w:val="right"/>
+      <w:pPr>
+        <w:ind w:left="4320" w:hanging="180"/>
+      </w:pPr>
+    </w:lvl>
+    <w:lvl w:ilvl="6" w:tplc="3809000F" w:tentative="1">
+      <w:start w:val="1"/>
+      <w:numFmt w:val="decimal"/>
+      <w:lvlText w:val="%7."/>
+      <w:lvlJc w:val="left"/>
+      <w:pPr>
+        <w:ind w:left="5040" w:hanging="360"/>
+      </w:pPr>
+    </w:lvl>
+    <w:lvl w:ilvl="7" w:tplc="38090019" w:tentative="1">
+      <w:start w:val="1"/>
+      <w:numFmt w:val="lowerLetter"/>
+      <w:lvlText w:val="%8."/>
+      <w:lvlJc w:val="left"/>
+      <w:pPr>
+        <w:ind w:left="5760" w:hanging="360"/>
+      </w:pPr>
+    </w:lvl>
+    <w:lvl w:ilvl="8" w:tplc="3809001B" w:tentative="1">
+      <w:start w:val="1"/>
+      <w:numFmt w:val="lowerRoman"/>
+      <w:lvlText w:val="%9."/>
+      <w:lvlJc w:val="right"/>
+      <w:pPr>
+        <w:ind w:left="6480" w:hanging="180"/>
+      </w:pPr>
+    </w:lvl>
+  </w:abstractNum>
+  <w:abstractNum w:abstractNumId="3" w15:restartNumberingAfterBreak="0">
+    <w:nsid w:val="72863D2E"/>
+    <w:multiLevelType w:val="hybridMultilevel"/>
+    <w:tmpl w:val="9C3E71A0"/>
+    <w:lvl w:ilvl="0" w:tplc="3809000F">
+      <w:start w:val="1"/>
+      <w:numFmt w:val="decimal"/>
+      <w:lvlText w:val="%1."/>
+      <w:lvlJc w:val="left"/>
+      <w:pPr>
+        <w:ind w:left="720" w:hanging="360"/>
+      </w:pPr>
+    </w:lvl>
+    <w:lvl w:ilvl="1" w:tplc="38090019" w:tentative="1">
+      <w:start w:val="1"/>
+      <w:numFmt w:val="lowerLetter"/>
+      <w:lvlText w:val="%2."/>
+      <w:lvlJc w:val="left"/>
+      <w:pPr>
+        <w:ind w:left="1440" w:hanging="360"/>
+      </w:pPr>
+    </w:lvl>
+    <w:lvl w:ilvl="2" w:tplc="3809001B" w:tentative="1">
+      <w:start w:val="1"/>
+      <w:numFmt w:val="lowerRoman"/>
+      <w:lvlText w:val="%3."/>
+      <w:lvlJc w:val="right"/>
+      <w:pPr>
+        <w:ind w:left="2160" w:hanging="180"/>
+      </w:pPr>
+    </w:lvl>
+    <w:lvl w:ilvl="3" w:tplc="3809000F" w:tentative="1">
+      <w:start w:val="1"/>
+      <w:numFmt w:val="decimal"/>
+      <w:lvlText w:val="%4."/>
+      <w:lvlJc w:val="left"/>
+      <w:pPr>
+        <w:ind w:left="2880" w:hanging="360"/>
+      </w:pPr>
+    </w:lvl>
+    <w:lvl w:ilvl="4" w:tplc="38090019" w:tentative="1">
+      <w:start w:val="1"/>
+      <w:numFmt w:val="lowerLetter"/>
+      <w:lvlText w:val="%5."/>
+      <w:lvlJc w:val="left"/>
+      <w:pPr>
+        <w:ind w:left="3600" w:hanging="360"/>
+      </w:pPr>
+    </w:lvl>
+    <w:lvl w:ilvl="5" w:tplc="3809001B" w:tentative="1">
+      <w:start w:val="1"/>
+      <w:numFmt w:val="lowerRoman"/>
+      <w:lvlText w:val="%6."/>
+      <w:lvlJc w:val="right"/>
+      <w:pPr>
+        <w:ind w:left="4320" w:hanging="180"/>
+      </w:pPr>
+    </w:lvl>
+    <w:lvl w:ilvl="6" w:tplc="3809000F" w:tentative="1">
+      <w:start w:val="1"/>
+      <w:numFmt w:val="decimal"/>
+      <w:lvlText w:val="%7."/>
+      <w:lvlJc w:val="left"/>
+      <w:pPr>
+        <w:ind w:left="5040" w:hanging="360"/>
+      </w:pPr>
+    </w:lvl>
+    <w:lvl w:ilvl="7" w:tplc="38090019" w:tentative="1">
+      <w:start w:val="1"/>
+      <w:numFmt w:val="lowerLetter"/>
+      <w:lvlText w:val="%8."/>
+      <w:lvlJc w:val="left"/>
+      <w:pPr>
+        <w:ind w:left="5760" w:hanging="360"/>
+      </w:pPr>
+    </w:lvl>
+    <w:lvl w:ilvl="8" w:tplc="3809001B" w:tentative="1">
+      <w:start w:val="1"/>
+      <w:numFmt w:val="lowerRoman"/>
+      <w:lvlText w:val="%9."/>
+      <w:lvlJc w:val="right"/>
+      <w:pPr>
+        <w:ind w:left="6480" w:hanging="180"/>
+      </w:pPr>
+    </w:lvl>
+  </w:abstractNum>
+  <w:abstractNum w:abstractNumId="4" w15:restartNumberingAfterBreak="0">
+    <w:nsid w:val="72BE3CD4"/>
+    <w:multiLevelType w:val="hybridMultilevel"/>
+    <w:tmpl w:val="89447DEC"/>
+    <w:lvl w:ilvl="0" w:tplc="3809000F">
+      <w:start w:val="1"/>
+      <w:numFmt w:val="decimal"/>
+      <w:lvlText w:val="%1."/>
+      <w:lvlJc w:val="left"/>
+      <w:pPr>
+        <w:ind w:left="720" w:hanging="360"/>
+      </w:pPr>
+      <w:rPr>
+        <w:rFonts w:hint="default"/>
+      </w:rPr>
+    </w:lvl>
+    <w:lvl w:ilvl="1" w:tplc="38090019" w:tentative="1">
+      <w:start w:val="1"/>
+      <w:numFmt w:val="lowerLetter"/>
+      <w:lvlText w:val="%2."/>
+      <w:lvlJc w:val="left"/>
+      <w:pPr>
+        <w:ind w:left="1440" w:hanging="360"/>
+      </w:pPr>
+    </w:lvl>
+    <w:lvl w:ilvl="2" w:tplc="3809001B" w:tentative="1">
+      <w:start w:val="1"/>
+      <w:numFmt w:val="lowerRoman"/>
+      <w:lvlText w:val="%3."/>
+      <w:lvlJc w:val="right"/>
+      <w:pPr>
+        <w:ind w:left="2160" w:hanging="180"/>
+      </w:pPr>
+    </w:lvl>
+    <w:lvl w:ilvl="3" w:tplc="3809000F" w:tentative="1">
+      <w:start w:val="1"/>
+      <w:numFmt w:val="decimal"/>
+      <w:lvlText w:val="%4."/>
+      <w:lvlJc w:val="left"/>
+      <w:pPr>
+        <w:ind w:left="2880" w:hanging="360"/>
+      </w:pPr>
+    </w:lvl>
+    <w:lvl w:ilvl="4" w:tplc="38090019" w:tentative="1">
+      <w:start w:val="1"/>
+      <w:numFmt w:val="lowerLetter"/>
+      <w:lvlText w:val="%5."/>
+      <w:lvlJc w:val="left"/>
+      <w:pPr>
+        <w:ind w:left="3600" w:hanging="360"/>
+      </w:pPr>
+    </w:lvl>
+    <w:lvl w:ilvl="5" w:tplc="3809001B" w:tentative="1">
+      <w:start w:val="1"/>
+      <w:numFmt w:val="lowerRoman"/>
+      <w:lvlText w:val="%6."/>
+      <w:lvlJc w:val="right"/>
+      <w:pPr>
+        <w:ind w:left="4320" w:hanging="180"/>
+      </w:pPr>
+    </w:lvl>
+    <w:lvl w:ilvl="6" w:tplc="3809000F" w:tentative="1">
+      <w:start w:val="1"/>
+      <w:numFmt w:val="decimal"/>
+      <w:lvlText w:val="%7."/>
+      <w:lvlJc w:val="left"/>
+      <w:pPr>
+        <w:ind w:left="5040" w:hanging="360"/>
+      </w:pPr>
+    </w:lvl>
+    <w:lvl w:ilvl="7" w:tplc="38090019" w:tentative="1">
+      <w:start w:val="1"/>
+      <w:numFmt w:val="lowerLetter"/>
+      <w:lvlText w:val="%8."/>
+      <w:lvlJc w:val="left"/>
+      <w:pPr>
+        <w:ind w:left="5760" w:hanging="360"/>
+      </w:pPr>
+    </w:lvl>
+    <w:lvl w:ilvl="8" w:tplc="3809001B" w:tentative="1">
+      <w:start w:val="1"/>
+      <w:numFmt w:val="lowerRoman"/>
+      <w:lvlText w:val="%9."/>
+      <w:lvlJc w:val="right"/>
+      <w:pPr>
+        <w:ind w:left="6480" w:hanging="180"/>
+      </w:pPr>
+    </w:lvl>
+  </w:abstractNum>
+  <w:num w:numId="1">
+    <w:abstractNumId w:val="3"/>
+  </w:num>
+  <w:num w:numId="2">
+    <w:abstractNumId w:val="2"/>
+  </w:num>
+  <w:num w:numId="3">
+    <w:abstractNumId w:val="1"/>
+  </w:num>
+  <w:num w:numId="4">
+    <w:abstractNumId w:val="4"/>
+  </w:num>
+  <w:num w:numId="5">
+    <w:abstractNumId w:val="0"/>
+  </w:num>
+</w:numbering>
 </file>
 
 <file path=word/styles.xml><?xml version="1.0" encoding="utf-8"?>
@@ -569,6 +1544,28 @@
       <w:szCs w:val="32"/>
     </w:rPr>
   </w:style>
+  <w:style w:type="paragraph" w:styleId="Heading2">
+    <w:name w:val="heading 2"/>
+    <w:basedOn w:val="Normal"/>
+    <w:next w:val="Normal"/>
+    <w:link w:val="Heading2Char"/>
+    <w:uiPriority w:val="9"/>
+    <w:unhideWhenUsed/>
+    <w:qFormat/>
+    <w:rsid w:val="00686478"/>
+    <w:pPr>
+      <w:keepNext/>
+      <w:keepLines/>
+      <w:spacing w:before="40" w:after="0"/>
+      <w:outlineLvl w:val="1"/>
+    </w:pPr>
+    <w:rPr>
+      <w:rFonts w:asciiTheme="majorHAnsi" w:eastAsiaTheme="majorEastAsia" w:hAnsiTheme="majorHAnsi" w:cstheme="majorBidi"/>
+      <w:color w:val="2E74B5" w:themeColor="accent1" w:themeShade="BF"/>
+      <w:sz w:val="26"/>
+      <w:szCs w:val="26"/>
+    </w:rPr>
+  </w:style>
   <w:style w:type="character" w:default="1" w:styleId="DefaultParagraphFont">
     <w:name w:val="Default Paragraph Font"/>
     <w:uiPriority w:val="1"/>
@@ -672,6 +1669,30 @@
       <w:color w:val="2E74B5" w:themeColor="accent1" w:themeShade="BF"/>
       <w:sz w:val="32"/>
       <w:szCs w:val="32"/>
+    </w:rPr>
+  </w:style>
+  <w:style w:type="paragraph" w:styleId="ListParagraph">
+    <w:name w:val="List Paragraph"/>
+    <w:basedOn w:val="Normal"/>
+    <w:uiPriority w:val="34"/>
+    <w:qFormat/>
+    <w:rsid w:val="000F559D"/>
+    <w:pPr>
+      <w:ind w:left="720"/>
+      <w:contextualSpacing/>
+    </w:pPr>
+  </w:style>
+  <w:style w:type="character" w:customStyle="1" w:styleId="Heading2Char">
+    <w:name w:val="Heading 2 Char"/>
+    <w:basedOn w:val="DefaultParagraphFont"/>
+    <w:link w:val="Heading2"/>
+    <w:uiPriority w:val="9"/>
+    <w:rsid w:val="00686478"/>
+    <w:rPr>
+      <w:rFonts w:asciiTheme="majorHAnsi" w:eastAsiaTheme="majorEastAsia" w:hAnsiTheme="majorHAnsi" w:cstheme="majorBidi"/>
+      <w:color w:val="2E74B5" w:themeColor="accent1" w:themeShade="BF"/>
+      <w:sz w:val="26"/>
+      <w:szCs w:val="26"/>
     </w:rPr>
   </w:style>
 </w:styles>

</xml_diff>